<commit_message>
Atualização da 4° etápa
</commit_message>
<xml_diff>
--- a/Documentos/etapa_4.docx
+++ b/Documentos/etapa_4.docx
@@ -470,16 +470,7 @@
                 <w:szCs w:val="24"/>
                 <w:lang w:val="pt-BR"/>
               </w:rPr>
-              <w:t xml:space="preserve">Menu principal de navegação </w:t>
-            </w:r>
-            <w:r>
-              <w:rPr>
-                <w:rFonts w:ascii="Times New Roman" w:hAnsi="Times New Roman" w:cs="Times New Roman"/>
-                <w:sz w:val="24"/>
-                <w:szCs w:val="24"/>
-                <w:lang w:val="pt-BR"/>
-              </w:rPr>
-              <w:t>implementado</w:t>
+              <w:t>Menu principal de navegação implementado</w:t>
             </w:r>
           </w:p>
         </w:tc>
@@ -515,7 +506,7 @@
                 <w:szCs w:val="24"/>
                 <w:lang w:val="pt-BR"/>
               </w:rPr>
-              <w:t>+/-</w:t>
+              <w:t>X</w:t>
             </w:r>
             <w:r>
               <w:rPr>
@@ -524,7 +515,7 @@
                 <w:szCs w:val="24"/>
                 <w:lang w:val="pt-BR"/>
               </w:rPr>
-              <w:t xml:space="preserve"> ]</w:t>
+              <w:t>]</w:t>
             </w:r>
           </w:p>
         </w:tc>
@@ -610,7 +601,16 @@
                 <w:szCs w:val="24"/>
                 <w:lang w:val="pt-BR"/>
               </w:rPr>
-              <w:t>[ ]</w:t>
+              <w:t>[X</w:t>
+            </w:r>
+            <w:r>
+              <w:rPr>
+                <w:rFonts w:ascii="Times New Roman" w:hAnsi="Times New Roman" w:cs="Times New Roman"/>
+                <w:sz w:val="24"/>
+                <w:szCs w:val="24"/>
+                <w:lang w:val="pt-BR"/>
+              </w:rPr>
+              <w:t>]</w:t>
             </w:r>
           </w:p>
         </w:tc>
@@ -645,8 +645,6 @@
               </w:rPr>
               <w:t>dra</w:t>
             </w:r>
-            <w:bookmarkStart w:id="0" w:name="_GoBack"/>
-            <w:bookmarkEnd w:id="0"/>
             <w:r>
               <w:rPr>
                 <w:rFonts w:ascii="Times New Roman" w:hAnsi="Times New Roman" w:cs="Times New Roman"/>
@@ -709,7 +707,7 @@
                 <w:szCs w:val="24"/>
                 <w:lang w:val="pt-BR"/>
               </w:rPr>
-              <w:t>[?</w:t>
+              <w:t>[X</w:t>
             </w:r>
             <w:r>
               <w:rPr>
@@ -872,16 +870,7 @@
                 <w:szCs w:val="24"/>
                 <w:lang w:val="pt-BR"/>
               </w:rPr>
-              <w:t xml:space="preserve">Rodapé com informações </w:t>
-            </w:r>
-            <w:r>
-              <w:rPr>
-                <w:rFonts w:ascii="Times New Roman" w:hAnsi="Times New Roman" w:cs="Times New Roman"/>
-                <w:sz w:val="24"/>
-                <w:szCs w:val="24"/>
-                <w:lang w:val="pt-BR"/>
-              </w:rPr>
-              <w:t>relevantes (direitos autorais, links, contatos, redes sociais)</w:t>
+              <w:t>Rodapé com informações relevantes (direitos autorais, links, contatos, redes sociais)</w:t>
             </w:r>
           </w:p>
         </w:tc>
@@ -1003,7 +992,16 @@
                 <w:szCs w:val="24"/>
                 <w:lang w:val="pt-BR"/>
               </w:rPr>
-              <w:t>[ ]</w:t>
+              <w:t>[X</w:t>
+            </w:r>
+            <w:r>
+              <w:rPr>
+                <w:rFonts w:ascii="Times New Roman" w:hAnsi="Times New Roman" w:cs="Times New Roman"/>
+                <w:sz w:val="24"/>
+                <w:szCs w:val="24"/>
+                <w:lang w:val="pt-BR"/>
+              </w:rPr>
+              <w:t>]</w:t>
             </w:r>
           </w:p>
         </w:tc>
@@ -1324,16 +1322,7 @@
                 <w:szCs w:val="24"/>
                 <w:lang w:val="pt-BR"/>
               </w:rPr>
-              <w:t xml:space="preserve">Inclusão de </w:t>
-            </w:r>
-            <w:r>
-              <w:rPr>
-                <w:rFonts w:ascii="Times New Roman" w:hAnsi="Times New Roman" w:cs="Times New Roman"/>
-                <w:sz w:val="24"/>
-                <w:szCs w:val="24"/>
-                <w:lang w:val="pt-BR"/>
-              </w:rPr>
-              <w:t>tabela (&lt;</w:t>
+              <w:t>Inclusão de tabela (&lt;</w:t>
             </w:r>
             <w:proofErr w:type="spellStart"/>
             <w:r>
@@ -1380,7 +1369,16 @@
                 <w:szCs w:val="24"/>
                 <w:lang w:val="pt-BR"/>
               </w:rPr>
-              <w:t>[ ]</w:t>
+              <w:t>[X</w:t>
+            </w:r>
+            <w:r>
+              <w:rPr>
+                <w:rFonts w:ascii="Times New Roman" w:hAnsi="Times New Roman" w:cs="Times New Roman"/>
+                <w:sz w:val="24"/>
+                <w:szCs w:val="24"/>
+                <w:lang w:val="pt-BR"/>
+              </w:rPr>
+              <w:t>]</w:t>
             </w:r>
           </w:p>
         </w:tc>
@@ -1477,7 +1475,16 @@
                 <w:szCs w:val="24"/>
                 <w:lang w:val="pt-BR"/>
               </w:rPr>
-              <w:t>[ ]</w:t>
+              <w:t>[X</w:t>
+            </w:r>
+            <w:r>
+              <w:rPr>
+                <w:rFonts w:ascii="Times New Roman" w:hAnsi="Times New Roman" w:cs="Times New Roman"/>
+                <w:sz w:val="24"/>
+                <w:szCs w:val="24"/>
+                <w:lang w:val="pt-BR"/>
+              </w:rPr>
+              <w:t>]</w:t>
             </w:r>
           </w:p>
         </w:tc>
@@ -1653,16 +1660,7 @@
                 <w:szCs w:val="24"/>
                 <w:lang w:val="pt-BR"/>
               </w:rPr>
-              <w:t xml:space="preserve">Textos bem estruturados com parágrafos e que façam sentido </w:t>
-            </w:r>
-            <w:r>
-              <w:rPr>
-                <w:rFonts w:ascii="Times New Roman" w:hAnsi="Times New Roman" w:cs="Times New Roman"/>
-                <w:sz w:val="24"/>
-                <w:szCs w:val="24"/>
-                <w:lang w:val="pt-BR"/>
-              </w:rPr>
-              <w:t>para o tema escolhido</w:t>
+              <w:t>Textos bem estruturados com parágrafos e que façam sentido para o tema escolhido</w:t>
             </w:r>
           </w:p>
         </w:tc>
@@ -2093,6 +2091,8 @@
           <w:lang w:val="pt-BR"/>
         </w:rPr>
       </w:pPr>
+      <w:bookmarkStart w:id="0" w:name="_GoBack"/>
+      <w:bookmarkEnd w:id="0"/>
     </w:p>
     <w:sectPr>
       <w:pgSz w:w="12240" w:h="15840"/>
@@ -14726,7 +14726,7 @@
 </file>
 
 <file path=customXml/itemProps1.xml><?xml version="1.0" encoding="utf-8"?>
-<ds:datastoreItem xmlns:ds="http://schemas.openxmlformats.org/officeDocument/2006/customXml" ds:itemID="{062B6C96-CB4A-44B0-97EA-F7F948536564}">
+<ds:datastoreItem xmlns:ds="http://schemas.openxmlformats.org/officeDocument/2006/customXml" ds:itemID="{EE51EF92-3251-4B0C-974C-622DB6132D76}">
   <ds:schemaRefs>
     <ds:schemaRef ds:uri="http://schemas.openxmlformats.org/officeDocument/2006/bibliography"/>
   </ds:schemaRefs>

</xml_diff>